<commit_message>
Update Progress Report drafting
</commit_message>
<xml_diff>
--- a/rppr/2590_continuation-template.docx
+++ b/rppr/2590_continuation-template.docx
@@ -4,7 +4,7 @@
   <w:body>
     <w:p>
       <w:pPr>
-        <w:pStyle w:val="Heading1"/>
+        <w:pStyle w:val="Title"/>
       </w:pPr>
     </w:p>
     <w:sectPr>
@@ -1859,8 +1859,9 @@
     <w:name w:val="Title"/>
     <w:basedOn w:val="Normal"/>
     <w:qFormat/>
-    <w:pPr>
-      <w:spacing w:before="240" w:after="60"/>
+    <w:rsid w:val="00F10B72"/>
+    <w:pPr>
+      <w:spacing w:before="240" w:after="240"/>
       <w:jc w:val="center"/>
       <w:outlineLvl w:val="0"/>
     </w:pPr>
@@ -1869,7 +1870,6 @@
       <w:b/>
       <w:bCs/>
       <w:kern w:val="28"/>
-      <w:sz w:val="32"/>
       <w:szCs w:val="32"/>
     </w:rPr>
   </w:style>
@@ -2580,33 +2580,6 @@
 </file>
 
 <file path=customXml/item1.xml><?xml version="1.0" encoding="utf-8"?>
-<b:Sources xmlns:b="http://schemas.openxmlformats.org/officeDocument/2006/bibliography" xmlns="http://schemas.openxmlformats.org/officeDocument/2006/bibliography" SelectedStyle="\APASixthEditionOfficeOnline.xsl" StyleName="APA" Version="6"/>
-</file>
-
-<file path=customXml/item2.xml><?xml version="1.0" encoding="utf-8"?>
-<p:properties xmlns:p="http://schemas.microsoft.com/office/2006/metadata/properties" xmlns:xsi="http://www.w3.org/2001/XMLSchema-instance" xmlns:pc="http://schemas.microsoft.com/office/infopath/2007/PartnerControls">
-  <documentManagement>
-    <File_x0020_Status xmlns="97b54082-1e85-426d-afc6-16ad99d216c1">Final</File_x0020_Status>
-    <Category xmlns="97b54082-1e85-426d-afc6-16ad99d216c1">Master</Category>
-    <CR_ID xmlns="97b54082-1e85-426d-afc6-16ad99d216c1" xsi:nil="true"/>
-    <Form_x0020_Set xmlns="97b54082-1e85-426d-afc6-16ad99d216c1">PHS398/PHS2590</Form_x0020_Set>
-    <Test_x0020_Comment xmlns="97b54082-1e85-426d-afc6-16ad99d216c1">2/12/16 New Working File AP
-2/23/16 CA Blank Page</Test_x0020_Comment>
-    <OMB_x0020_No_x002e_ xmlns="97b54082-1e85-426d-afc6-16ad99d216c1" xsi:nil="true"/>
-  </documentManagement>
-</p:properties>
-</file>
-
-<file path=customXml/item3.xml><?xml version="1.0" encoding="utf-8"?>
-<?mso-contentType ?>
-<FormTemplates xmlns="http://schemas.microsoft.com/sharepoint/v3/contenttype/forms">
-  <Display>DocumentLibraryForm</Display>
-  <Edit>DocumentLibraryForm</Edit>
-  <New>DocumentLibraryForm</New>
-</FormTemplates>
-</file>
-
-<file path=customXml/item4.xml><?xml version="1.0" encoding="utf-8"?>
 <ct:contentTypeSchema xmlns:ct="http://schemas.microsoft.com/office/2006/metadata/contentType" xmlns:ma="http://schemas.microsoft.com/office/2006/metadata/properties/metaAttributes" ct:_="" ma:_="" ma:contentTypeName="Document" ma:contentTypeID="0x010100055B51225CD12F448FAA5C7D33BC6823" ma:contentTypeVersion="16" ma:contentTypeDescription="Create a new document." ma:contentTypeScope="" ma:versionID="89db9f13fd8d99006761aa764862975c">
   <xsd:schema xmlns:xsd="http://www.w3.org/2001/XMLSchema" xmlns:xs="http://www.w3.org/2001/XMLSchema" xmlns:p="http://schemas.microsoft.com/office/2006/metadata/properties" xmlns:ns2="97b54082-1e85-426d-afc6-16ad99d216c1" xmlns:ns3="450e8ad3-2190-4242-9251-c742d282393d" targetNamespace="http://schemas.microsoft.com/office/2006/metadata/properties" ma:root="true" ma:fieldsID="3f6b141b4c8c883b14bf3d73148d2a1e" ns2:_="" ns3:_="">
     <xsd:import namespace="97b54082-1e85-426d-afc6-16ad99d216c1"/>
@@ -2839,33 +2812,34 @@
 </ct:contentTypeSchema>
 </file>
 
-<file path=customXml/itemProps1.xml><?xml version="1.0" encoding="utf-8"?>
-<ds:datastoreItem xmlns:ds="http://schemas.openxmlformats.org/officeDocument/2006/customXml" ds:itemID="{9E0690E9-C5DA-4F97-9142-9928BD99DB94}">
-  <ds:schemaRefs>
-    <ds:schemaRef ds:uri="http://schemas.openxmlformats.org/officeDocument/2006/bibliography"/>
-  </ds:schemaRefs>
-</ds:datastoreItem>
+<file path=customXml/item2.xml><?xml version="1.0" encoding="utf-8"?>
+<?mso-contentType ?>
+<FormTemplates xmlns="http://schemas.microsoft.com/sharepoint/v3/contenttype/forms">
+  <Display>DocumentLibraryForm</Display>
+  <Edit>DocumentLibraryForm</Edit>
+  <New>DocumentLibraryForm</New>
+</FormTemplates>
 </file>
 
-<file path=customXml/itemProps2.xml><?xml version="1.0" encoding="utf-8"?>
-<ds:datastoreItem xmlns:ds="http://schemas.openxmlformats.org/officeDocument/2006/customXml" ds:itemID="{F2BF6113-D3C9-4BA5-8ACD-D24EA172044E}">
-  <ds:schemaRefs>
-    <ds:schemaRef ds:uri="http://schemas.microsoft.com/office/2006/metadata/properties"/>
-    <ds:schemaRef ds:uri="http://schemas.microsoft.com/office/infopath/2007/PartnerControls"/>
-    <ds:schemaRef ds:uri="97b54082-1e85-426d-afc6-16ad99d216c1"/>
-  </ds:schemaRefs>
-</ds:datastoreItem>
+<file path=customXml/item3.xml><?xml version="1.0" encoding="utf-8"?>
+<p:properties xmlns:p="http://schemas.microsoft.com/office/2006/metadata/properties" xmlns:xsi="http://www.w3.org/2001/XMLSchema-instance" xmlns:pc="http://schemas.microsoft.com/office/infopath/2007/PartnerControls">
+  <documentManagement>
+    <File_x0020_Status xmlns="97b54082-1e85-426d-afc6-16ad99d216c1">Final</File_x0020_Status>
+    <Category xmlns="97b54082-1e85-426d-afc6-16ad99d216c1">Master</Category>
+    <CR_ID xmlns="97b54082-1e85-426d-afc6-16ad99d216c1" xsi:nil="true"/>
+    <Form_x0020_Set xmlns="97b54082-1e85-426d-afc6-16ad99d216c1">PHS398/PHS2590</Form_x0020_Set>
+    <Test_x0020_Comment xmlns="97b54082-1e85-426d-afc6-16ad99d216c1">2/12/16 New Working File AP
+2/23/16 CA Blank Page</Test_x0020_Comment>
+    <OMB_x0020_No_x002e_ xmlns="97b54082-1e85-426d-afc6-16ad99d216c1" xsi:nil="true"/>
+  </documentManagement>
+</p:properties>
 </file>
 
-<file path=customXml/itemProps3.xml><?xml version="1.0" encoding="utf-8"?>
-<ds:datastoreItem xmlns:ds="http://schemas.openxmlformats.org/officeDocument/2006/customXml" ds:itemID="{52F58129-F6B8-4AB4-BB5D-4C6BA84EAE60}">
-  <ds:schemaRefs>
-    <ds:schemaRef ds:uri="http://schemas.microsoft.com/sharepoint/v3/contenttype/forms"/>
-  </ds:schemaRefs>
-</ds:datastoreItem>
+<file path=customXml/item4.xml><?xml version="1.0" encoding="utf-8"?>
+<b:Sources xmlns:b="http://schemas.openxmlformats.org/officeDocument/2006/bibliography" xmlns="http://schemas.openxmlformats.org/officeDocument/2006/bibliography" SelectedStyle="\APASixthEditionOfficeOnline.xsl" StyleName="APA" Version="6"/>
 </file>
 
-<file path=customXml/itemProps4.xml><?xml version="1.0" encoding="utf-8"?>
+<file path=customXml/itemProps1.xml><?xml version="1.0" encoding="utf-8"?>
 <ds:datastoreItem xmlns:ds="http://schemas.openxmlformats.org/officeDocument/2006/customXml" ds:itemID="{EFA88434-0E6C-4F92-A994-96ADAF59006A}">
   <ds:schemaRefs>
     <ds:schemaRef ds:uri="http://schemas.microsoft.com/office/2006/metadata/contentType"/>
@@ -2882,4 +2856,30 @@
     <ds:schemaRef ds:uri="http://schemas.microsoft.com/internal/obd"/>
   </ds:schemaRefs>
 </ds:datastoreItem>
+</file>
+
+<file path=customXml/itemProps2.xml><?xml version="1.0" encoding="utf-8"?>
+<ds:datastoreItem xmlns:ds="http://schemas.openxmlformats.org/officeDocument/2006/customXml" ds:itemID="{52F58129-F6B8-4AB4-BB5D-4C6BA84EAE60}">
+  <ds:schemaRefs>
+    <ds:schemaRef ds:uri="http://schemas.microsoft.com/sharepoint/v3/contenttype/forms"/>
+  </ds:schemaRefs>
+</ds:datastoreItem>
+</file>
+
+<file path=customXml/itemProps3.xml><?xml version="1.0" encoding="utf-8"?>
+<ds:datastoreItem xmlns:ds="http://schemas.openxmlformats.org/officeDocument/2006/customXml" ds:itemID="{F2BF6113-D3C9-4BA5-8ACD-D24EA172044E}">
+  <ds:schemaRefs>
+    <ds:schemaRef ds:uri="http://schemas.microsoft.com/office/2006/metadata/properties"/>
+    <ds:schemaRef ds:uri="http://schemas.microsoft.com/office/infopath/2007/PartnerControls"/>
+    <ds:schemaRef ds:uri="97b54082-1e85-426d-afc6-16ad99d216c1"/>
+  </ds:schemaRefs>
+</ds:datastoreItem>
+</file>
+
+<file path=customXml/itemProps4.xml><?xml version="1.0" encoding="utf-8"?>
+<ds:datastoreItem xmlns:ds="http://schemas.openxmlformats.org/officeDocument/2006/customXml" ds:itemID="{9E0690E9-C5DA-4F97-9142-9928BD99DB94}">
+  <ds:schemaRefs>
+    <ds:schemaRef ds:uri="http://schemas.openxmlformats.org/officeDocument/2006/bibliography"/>
+  </ds:schemaRefs>
+</ds:datastoreItem>
 </file>
</xml_diff>